<commit_message>
REDIN 08 - EasyVista
</commit_message>
<xml_diff>
--- a/GOOGLEPAY/FLUJO VERDE/TokenizationApi/GetSelectdCardsV2/REG-DIN-013_GetSelectdCardsV2.docx
+++ b/GOOGLEPAY/FLUJO VERDE/TokenizationApi/GetSelectdCardsV2/REG-DIN-013_GetSelectdCardsV2.docx
@@ -73,9 +73,9 @@
       </w:tblPr>
       <w:tblGrid>
         <w:gridCol w:w="1242"/>
-        <w:gridCol w:w="3975"/>
+        <w:gridCol w:w="3974"/>
         <w:gridCol w:w="1416"/>
-        <w:gridCol w:w="2943"/>
+        <w:gridCol w:w="2944"/>
         <w:gridCol w:w="1588"/>
       </w:tblGrid>
       <w:tr>
@@ -115,7 +115,7 @@
         </w:tc>
         <w:tc>
           <w:tcPr>
-            <w:tcW w:w="3975" w:type="dxa"/>
+            <w:tcW w:w="3974" w:type="dxa"/>
             <w:tcBorders/>
             <w:shd w:color="auto" w:fill="EEECE1" w:themeFill="background2" w:val="clear"/>
             <w:vAlign w:val="center"/>
@@ -181,7 +181,7 @@
         </w:tc>
         <w:tc>
           <w:tcPr>
-            <w:tcW w:w="2943" w:type="dxa"/>
+            <w:tcW w:w="2944" w:type="dxa"/>
             <w:tcBorders/>
             <w:shd w:color="auto" w:fill="EEECE1" w:themeFill="background2" w:val="clear"/>
             <w:vAlign w:val="center"/>
@@ -287,31 +287,13 @@
                 <w:szCs w:val="21"/>
                 <w:lang w:val="es-SV" w:eastAsia="en-US" w:bidi="ar-SA"/>
               </w:rPr>
-              <w:t>63</w:t>
-            </w:r>
-            <w:r>
-              <w:rPr>
-                <w:rFonts w:eastAsia="Times New Roman" w:cs="Helv" w:ascii="Segoe UI" w:hAnsi="Segoe UI"/>
-                <w:b w:val="false"/>
-                <w:bCs w:val="false"/>
-                <w:i/>
-                <w:iCs/>
-                <w:caps w:val="false"/>
-                <w:smallCaps w:val="false"/>
-                <w:color w:themeColor="text1" w:val="000000"/>
-                <w:spacing w:val="0"/>
-                <w:kern w:val="0"/>
-                <w:sz w:val="21"/>
-                <w:szCs w:val="21"/>
-                <w:lang w:val="es-SV" w:eastAsia="en-US" w:bidi="ar-SA"/>
-              </w:rPr>
-              <w:t>6816</w:t>
+              <w:t>636816</w:t>
             </w:r>
           </w:p>
         </w:tc>
         <w:tc>
           <w:tcPr>
-            <w:tcW w:w="3975" w:type="dxa"/>
+            <w:tcW w:w="3974" w:type="dxa"/>
             <w:tcBorders/>
           </w:tcPr>
           <w:p>
@@ -386,67 +368,13 @@
                 <w:szCs w:val="21"/>
                 <w:lang w:val="es-SV" w:eastAsia="en-US" w:bidi="ar-SA"/>
               </w:rPr>
-              <w:t>12</w:t>
-            </w:r>
-            <w:r>
-              <w:rPr>
-                <w:rFonts w:eastAsia="Times New Roman" w:cs="Helv" w:ascii="Segoe UI" w:hAnsi="Segoe UI"/>
-                <w:b w:val="false"/>
-                <w:bCs w:val="false"/>
-                <w:i/>
-                <w:iCs/>
-                <w:caps w:val="false"/>
-                <w:smallCaps w:val="false"/>
-                <w:color w:themeColor="text1" w:val="000000"/>
-                <w:spacing w:val="0"/>
-                <w:kern w:val="0"/>
-                <w:sz w:val="21"/>
-                <w:szCs w:val="21"/>
-                <w:lang w:val="es-SV" w:eastAsia="en-US" w:bidi="ar-SA"/>
-              </w:rPr>
-              <w:t>/0</w:t>
-            </w:r>
-            <w:r>
-              <w:rPr>
-                <w:rFonts w:eastAsia="Times New Roman" w:cs="Helv" w:ascii="Segoe UI" w:hAnsi="Segoe UI"/>
-                <w:b w:val="false"/>
-                <w:bCs w:val="false"/>
-                <w:i/>
-                <w:iCs/>
-                <w:caps w:val="false"/>
-                <w:smallCaps w:val="false"/>
-                <w:color w:themeColor="text1" w:val="000000"/>
-                <w:spacing w:val="0"/>
-                <w:kern w:val="0"/>
-                <w:sz w:val="21"/>
-                <w:szCs w:val="21"/>
-                <w:lang w:val="es-SV" w:eastAsia="en-US" w:bidi="ar-SA"/>
-              </w:rPr>
-              <w:t>7</w:t>
-            </w:r>
-            <w:r>
-              <w:rPr>
-                <w:rFonts w:eastAsia="Times New Roman" w:cs="Helv" w:ascii="Segoe UI" w:hAnsi="Segoe UI"/>
-                <w:b w:val="false"/>
-                <w:bCs w:val="false"/>
-                <w:i/>
-                <w:iCs/>
-                <w:caps w:val="false"/>
-                <w:smallCaps w:val="false"/>
-                <w:color w:themeColor="text1" w:val="000000"/>
-                <w:spacing w:val="0"/>
-                <w:kern w:val="0"/>
-                <w:sz w:val="21"/>
-                <w:szCs w:val="21"/>
-                <w:lang w:val="es-SV" w:eastAsia="en-US" w:bidi="ar-SA"/>
-              </w:rPr>
-              <w:t>/2024</w:t>
+              <w:t>12/07/2024</w:t>
             </w:r>
           </w:p>
         </w:tc>
         <w:tc>
           <w:tcPr>
-            <w:tcW w:w="2943" w:type="dxa"/>
+            <w:tcW w:w="2944" w:type="dxa"/>
             <w:tcBorders/>
           </w:tcPr>
           <w:p>
@@ -983,194 +911,7 @@
                 <w:szCs w:val="21"/>
                 <w:lang w:val="es-ES" w:eastAsia="es-SV" w:bidi="ar-SA"/>
               </w:rPr>
-              <w:t xml:space="preserve">Esta api realiza la extracción de la información de las tarjetas de CMC y del Core, </w:t>
-            </w:r>
-            <w:r>
-              <w:rPr>
-                <w:rFonts w:eastAsia="Calibri" w:cs="Times New Roman"/>
-                <w:b w:val="false"/>
-                <w:i w:val="false"/>
-                <w:iCs w:val="false"/>
-                <w:caps w:val="false"/>
-                <w:smallCaps w:val="false"/>
-                <w:color w:val="000000"/>
-                <w:spacing w:val="0"/>
-                <w:kern w:val="0"/>
-                <w:sz w:val="21"/>
-                <w:szCs w:val="21"/>
-                <w:lang w:val="es-ES" w:eastAsia="es-SV" w:bidi="ar-SA"/>
-              </w:rPr>
-              <w:t xml:space="preserve">para </w:t>
-            </w:r>
-            <w:r>
-              <w:rPr>
-                <w:rFonts w:eastAsia="Calibri" w:cs="Times New Roman"/>
-                <w:b w:val="false"/>
-                <w:i w:val="false"/>
-                <w:iCs w:val="false"/>
-                <w:caps w:val="false"/>
-                <w:smallCaps w:val="false"/>
-                <w:color w:val="000000"/>
-                <w:spacing w:val="0"/>
-                <w:kern w:val="0"/>
-                <w:sz w:val="21"/>
-                <w:szCs w:val="21"/>
-                <w:lang w:val="es-ES" w:eastAsia="es-SV" w:bidi="ar-SA"/>
-              </w:rPr>
-              <w:t>posteriormente</w:t>
-            </w:r>
-            <w:r>
-              <w:rPr>
-                <w:rFonts w:eastAsia="Calibri" w:cs="Times New Roman"/>
-                <w:b w:val="false"/>
-                <w:i w:val="false"/>
-                <w:iCs w:val="false"/>
-                <w:caps w:val="false"/>
-                <w:smallCaps w:val="false"/>
-                <w:color w:val="000000"/>
-                <w:spacing w:val="0"/>
-                <w:kern w:val="0"/>
-                <w:sz w:val="21"/>
-                <w:szCs w:val="21"/>
-                <w:lang w:val="es-ES" w:eastAsia="es-SV" w:bidi="ar-SA"/>
-              </w:rPr>
-              <w:t xml:space="preserve"> efectuar </w:t>
-            </w:r>
-            <w:r>
-              <w:rPr>
-                <w:rFonts w:eastAsia="Calibri" w:cs="Times New Roman"/>
-                <w:b w:val="false"/>
-                <w:i w:val="false"/>
-                <w:iCs w:val="false"/>
-                <w:caps w:val="false"/>
-                <w:smallCaps w:val="false"/>
-                <w:color w:val="000000"/>
-                <w:spacing w:val="0"/>
-                <w:kern w:val="0"/>
-                <w:sz w:val="21"/>
-                <w:szCs w:val="21"/>
-                <w:lang w:val="es-ES" w:eastAsia="es-SV" w:bidi="ar-SA"/>
-              </w:rPr>
-              <w:t>el</w:t>
-            </w:r>
-            <w:r>
-              <w:rPr>
-                <w:rFonts w:eastAsia="Calibri" w:cs="Times New Roman"/>
-                <w:b w:val="false"/>
-                <w:i w:val="false"/>
-                <w:iCs w:val="false"/>
-                <w:caps w:val="false"/>
-                <w:smallCaps w:val="false"/>
-                <w:color w:val="000000"/>
-                <w:spacing w:val="0"/>
-                <w:kern w:val="0"/>
-                <w:sz w:val="21"/>
-                <w:szCs w:val="21"/>
-                <w:lang w:val="es-ES" w:eastAsia="es-SV" w:bidi="ar-SA"/>
-              </w:rPr>
-              <w:t xml:space="preserve"> encriptad</w:t>
-            </w:r>
-            <w:r>
-              <w:rPr>
-                <w:rFonts w:eastAsia="Calibri" w:cs="Times New Roman"/>
-                <w:b w:val="false"/>
-                <w:i w:val="false"/>
-                <w:iCs w:val="false"/>
-                <w:caps w:val="false"/>
-                <w:smallCaps w:val="false"/>
-                <w:color w:val="000000"/>
-                <w:spacing w:val="0"/>
-                <w:kern w:val="0"/>
-                <w:sz w:val="21"/>
-                <w:szCs w:val="21"/>
-                <w:lang w:val="es-ES" w:eastAsia="es-SV" w:bidi="ar-SA"/>
-              </w:rPr>
-              <w:t>o</w:t>
-            </w:r>
-            <w:r>
-              <w:rPr>
-                <w:rFonts w:eastAsia="Calibri" w:cs="Times New Roman"/>
-                <w:b w:val="false"/>
-                <w:i w:val="false"/>
-                <w:iCs w:val="false"/>
-                <w:caps w:val="false"/>
-                <w:smallCaps w:val="false"/>
-                <w:color w:val="000000"/>
-                <w:spacing w:val="0"/>
-                <w:kern w:val="0"/>
-                <w:sz w:val="21"/>
-                <w:szCs w:val="21"/>
-                <w:lang w:val="es-ES" w:eastAsia="es-SV" w:bidi="ar-SA"/>
-              </w:rPr>
-              <w:t xml:space="preserve"> de la información de las </w:t>
-            </w:r>
-            <w:r>
-              <w:rPr>
-                <w:rFonts w:eastAsia="Calibri" w:cs="Times New Roman"/>
-                <w:b w:val="false"/>
-                <w:i w:val="false"/>
-                <w:iCs w:val="false"/>
-                <w:caps w:val="false"/>
-                <w:smallCaps w:val="false"/>
-                <w:color w:val="000000"/>
-                <w:spacing w:val="0"/>
-                <w:kern w:val="0"/>
-                <w:sz w:val="21"/>
-                <w:szCs w:val="21"/>
-                <w:lang w:val="es-ES" w:eastAsia="es-SV" w:bidi="ar-SA"/>
-              </w:rPr>
-              <w:t>obtenidas tanto</w:t>
-            </w:r>
-            <w:r>
-              <w:rPr>
-                <w:rFonts w:eastAsia="Calibri" w:cs="Times New Roman"/>
-                <w:b w:val="false"/>
-                <w:i w:val="false"/>
-                <w:iCs w:val="false"/>
-                <w:caps w:val="false"/>
-                <w:smallCaps w:val="false"/>
-                <w:color w:val="000000"/>
-                <w:spacing w:val="0"/>
-                <w:kern w:val="0"/>
-                <w:sz w:val="21"/>
-                <w:szCs w:val="21"/>
-                <w:lang w:val="es-ES" w:eastAsia="es-SV" w:bidi="ar-SA"/>
-              </w:rPr>
-              <w:t xml:space="preserve"> de crédito y débito en </w:t>
-            </w:r>
-            <w:r>
-              <w:rPr>
-                <w:rFonts w:eastAsia="Calibri" w:cs="Times New Roman"/>
-                <w:b w:val="false"/>
-                <w:i w:val="false"/>
-                <w:iCs w:val="false"/>
-                <w:caps w:val="false"/>
-                <w:smallCaps w:val="false"/>
-                <w:color w:val="000000"/>
-                <w:spacing w:val="0"/>
-                <w:kern w:val="0"/>
-                <w:sz w:val="21"/>
-                <w:szCs w:val="21"/>
-                <w:lang w:val="es-ES" w:eastAsia="es-SV" w:bidi="ar-SA"/>
-              </w:rPr>
-              <w:t>formato</w:t>
-            </w:r>
-            <w:r>
-              <w:rPr>
-                <w:rFonts w:eastAsia="Calibri" w:cs="Times New Roman"/>
-                <w:b w:val="false"/>
-                <w:i w:val="false"/>
-                <w:iCs w:val="false"/>
-                <w:caps w:val="false"/>
-                <w:smallCaps w:val="false"/>
-                <w:color w:val="000000"/>
-                <w:spacing w:val="0"/>
-                <w:kern w:val="0"/>
-                <w:sz w:val="21"/>
-                <w:szCs w:val="21"/>
-                <w:lang w:val="es-ES" w:eastAsia="es-SV" w:bidi="ar-SA"/>
-              </w:rPr>
-              <w:t xml:space="preserve"> JWE .</w:t>
+              <w:t>Esta api realiza la extracción de la información de las tarjetas de CMC y del Core, para posteriormente efectuar el encriptado de la información de las obtenidas tanto de crédito y débito en formato JWE .</w:t>
             </w:r>
           </w:p>
           <w:p>
@@ -2138,6 +1879,167 @@
                 <w:szCs w:val="21"/>
                 <w:lang w:val="es-ES" w:eastAsia="es-SV" w:bidi="ar-SA"/>
               </w:rPr>
+            </w:r>
+          </w:p>
+          <w:p>
+            <w:pPr>
+              <w:pStyle w:val="BodyText"/>
+              <w:widowControl w:val="false"/>
+              <w:rPr>
+                <w:rFonts w:ascii="Calibri" w:hAnsi="Calibri" w:eastAsia="Calibri" w:cs="Times New Roman"/>
+                <w:b w:val="false"/>
+                <w:i w:val="false"/>
+                <w:i w:val="false"/>
+                <w:iCs w:val="false"/>
+                <w:caps w:val="false"/>
+                <w:smallCaps w:val="false"/>
+                <w:color w:val="000000"/>
+                <w:spacing w:val="0"/>
+                <w:kern w:val="0"/>
+                <w:sz w:val="21"/>
+                <w:szCs w:val="21"/>
+                <w:lang w:val="es-ES" w:eastAsia="es-SV" w:bidi="ar-SA"/>
+              </w:rPr>
+            </w:pPr>
+            <w:r>
+              <w:rPr>
+                <w:rFonts w:eastAsia="Calibri" w:cs="Times New Roman" w:ascii="Calibri" w:hAnsi="Calibri"/>
+                <w:b w:val="false"/>
+                <w:i w:val="false"/>
+                <w:iCs w:val="false"/>
+                <w:caps w:val="false"/>
+                <w:smallCaps w:val="false"/>
+                <w:color w:val="000000"/>
+                <w:spacing w:val="0"/>
+                <w:kern w:val="0"/>
+                <w:sz w:val="21"/>
+                <w:szCs w:val="21"/>
+                <w:lang w:val="es-ES" w:eastAsia="es-SV" w:bidi="ar-SA"/>
+              </w:rPr>
+            </w:r>
+          </w:p>
+          <w:p>
+            <w:pPr>
+              <w:pStyle w:val="BodyText"/>
+              <w:widowControl w:val="false"/>
+              <w:numPr>
+                <w:ilvl w:val="0"/>
+                <w:numId w:val="7"/>
+              </w:numPr>
+              <w:rPr>
+                <w:rFonts w:ascii="Calibri" w:hAnsi="Calibri" w:eastAsia="Calibri" w:cs="Times New Roman"/>
+                <w:b w:val="false"/>
+                <w:i w:val="false"/>
+                <w:i w:val="false"/>
+                <w:iCs w:val="false"/>
+                <w:caps w:val="false"/>
+                <w:smallCaps w:val="false"/>
+                <w:color w:val="000000"/>
+                <w:spacing w:val="0"/>
+                <w:kern w:val="0"/>
+                <w:sz w:val="21"/>
+                <w:szCs w:val="21"/>
+                <w:lang w:val="es-ES" w:eastAsia="es-SV" w:bidi="ar-SA"/>
+              </w:rPr>
+            </w:pPr>
+            <w:r>
+              <w:rPr>
+                <w:rFonts w:eastAsia="Calibri" w:cs="Times New Roman" w:ascii="Calibri" w:hAnsi="Calibri"/>
+                <w:b w:val="false"/>
+                <w:i w:val="false"/>
+                <w:iCs w:val="false"/>
+                <w:caps w:val="false"/>
+                <w:smallCaps w:val="false"/>
+                <w:color w:val="000000"/>
+                <w:spacing w:val="0"/>
+                <w:kern w:val="0"/>
+                <w:sz w:val="21"/>
+                <w:szCs w:val="21"/>
+                <w:lang w:val="es-ES" w:eastAsia="es-SV" w:bidi="ar-SA"/>
+              </w:rPr>
+              <w:t>Tarjetas de Crédito de prueba</w:t>
+            </w:r>
+          </w:p>
+          <w:p>
+            <w:pPr>
+              <w:pStyle w:val="BodyText"/>
+              <w:widowControl w:val="false"/>
+              <w:rPr>
+                <w:rFonts w:ascii="Calibri" w:hAnsi="Calibri" w:eastAsia="Calibri" w:cs="Times New Roman"/>
+                <w:b w:val="false"/>
+                <w:i w:val="false"/>
+                <w:i w:val="false"/>
+                <w:iCs w:val="false"/>
+                <w:caps w:val="false"/>
+                <w:smallCaps w:val="false"/>
+                <w:color w:val="000000"/>
+                <w:spacing w:val="0"/>
+                <w:kern w:val="0"/>
+                <w:sz w:val="21"/>
+                <w:szCs w:val="21"/>
+                <w:lang w:val="es-ES" w:eastAsia="es-SV" w:bidi="ar-SA"/>
+              </w:rPr>
+            </w:pPr>
+            <w:r>
+              <w:rPr>
+                <w:rFonts w:eastAsia="Calibri" w:cs="Times New Roman" w:ascii="Calibri" w:hAnsi="Calibri"/>
+                <w:b w:val="false"/>
+                <w:i w:val="false"/>
+                <w:iCs w:val="false"/>
+                <w:caps w:val="false"/>
+                <w:smallCaps w:val="false"/>
+                <w:color w:val="000000"/>
+                <w:spacing w:val="0"/>
+                <w:kern w:val="0"/>
+                <w:sz w:val="21"/>
+                <w:szCs w:val="21"/>
+                <w:lang w:val="es-ES" w:eastAsia="es-SV" w:bidi="ar-SA"/>
+              </w:rPr>
+              <w:drawing>
+                <wp:anchor behindDoc="0" distT="0" distB="0" distL="0" distR="0" simplePos="0" locked="0" layoutInCell="0" allowOverlap="1" relativeHeight="4">
+                  <wp:simplePos x="0" y="0"/>
+                  <wp:positionH relativeFrom="column">
+                    <wp:align>center</wp:align>
+                  </wp:positionH>
+                  <wp:positionV relativeFrom="paragraph">
+                    <wp:posOffset>635</wp:posOffset>
+                  </wp:positionV>
+                  <wp:extent cx="2824480" cy="3792855"/>
+                  <wp:effectExtent l="0" t="0" r="0" b="0"/>
+                  <wp:wrapSquare wrapText="largest"/>
+                  <wp:docPr id="1" name="Imagen5" descr=""/>
+                  <wp:cNvGraphicFramePr>
+                    <a:graphicFrameLocks xmlns:a="http://schemas.openxmlformats.org/drawingml/2006/main" noChangeAspect="1"/>
+                  </wp:cNvGraphicFramePr>
+                  <a:graphic xmlns:a="http://schemas.openxmlformats.org/drawingml/2006/main">
+                    <a:graphicData uri="http://schemas.openxmlformats.org/drawingml/2006/picture">
+                      <pic:pic xmlns:pic="http://schemas.openxmlformats.org/drawingml/2006/picture">
+                        <pic:nvPicPr>
+                          <pic:cNvPr id="1" name="Imagen5" descr=""/>
+                          <pic:cNvPicPr>
+                            <a:picLocks noChangeAspect="1" noChangeArrowheads="1"/>
+                          </pic:cNvPicPr>
+                        </pic:nvPicPr>
+                        <pic:blipFill>
+                          <a:blip r:embed="rId2"/>
+                          <a:stretch>
+                            <a:fillRect/>
+                          </a:stretch>
+                        </pic:blipFill>
+                        <pic:spPr bwMode="auto">
+                          <a:xfrm>
+                            <a:off x="0" y="0"/>
+                            <a:ext cx="2824480" cy="3792855"/>
+                          </a:xfrm>
+                          <a:prstGeom prst="rect">
+                            <a:avLst/>
+                          </a:prstGeom>
+                        </pic:spPr>
+                      </pic:pic>
+                    </a:graphicData>
+                  </a:graphic>
+                </wp:anchor>
+              </w:drawing>
             </w:r>
           </w:p>
           <w:p>
@@ -2188,6 +2090,174 @@
               <w:widowControl w:val="false"/>
               <w:numPr>
                 <w:ilvl w:val="0"/>
+                <w:numId w:val="0"/>
+              </w:numPr>
+              <w:ind w:hanging="0" w:left="1440"/>
+              <w:rPr>
+                <w:rFonts w:ascii="Calibri" w:hAnsi="Calibri" w:eastAsia="Calibri" w:cs="Times New Roman"/>
+                <w:b w:val="false"/>
+                <w:i w:val="false"/>
+                <w:i w:val="false"/>
+                <w:iCs w:val="false"/>
+                <w:caps w:val="false"/>
+                <w:smallCaps w:val="false"/>
+                <w:color w:val="000000"/>
+                <w:spacing w:val="0"/>
+                <w:kern w:val="0"/>
+                <w:sz w:val="21"/>
+                <w:szCs w:val="21"/>
+                <w:lang w:val="es-ES" w:eastAsia="es-SV" w:bidi="ar-SA"/>
+              </w:rPr>
+            </w:pPr>
+            <w:r>
+              <w:rPr>
+                <w:rFonts w:eastAsia="Calibri" w:cs="Times New Roman"/>
+                <w:b w:val="false"/>
+                <w:i w:val="false"/>
+                <w:iCs w:val="false"/>
+                <w:caps w:val="false"/>
+                <w:smallCaps w:val="false"/>
+                <w:color w:val="000000"/>
+                <w:spacing w:val="0"/>
+                <w:kern w:val="0"/>
+                <w:sz w:val="21"/>
+                <w:szCs w:val="21"/>
+                <w:lang w:val="es-ES" w:eastAsia="es-SV" w:bidi="ar-SA"/>
+              </w:rPr>
+            </w:r>
+          </w:p>
+          <w:p>
+            <w:pPr>
+              <w:pStyle w:val="ListParagraph"/>
+              <w:widowControl w:val="false"/>
+              <w:numPr>
+                <w:ilvl w:val="0"/>
+                <w:numId w:val="0"/>
+              </w:numPr>
+              <w:ind w:hanging="0" w:left="1440"/>
+              <w:rPr>
+                <w:rFonts w:ascii="Calibri" w:hAnsi="Calibri" w:eastAsia="Calibri" w:cs="Times New Roman"/>
+                <w:b w:val="false"/>
+                <w:i w:val="false"/>
+                <w:i w:val="false"/>
+                <w:iCs w:val="false"/>
+                <w:caps w:val="false"/>
+                <w:smallCaps w:val="false"/>
+                <w:color w:val="000000"/>
+                <w:spacing w:val="0"/>
+                <w:kern w:val="0"/>
+                <w:sz w:val="21"/>
+                <w:szCs w:val="21"/>
+                <w:lang w:val="es-ES" w:eastAsia="es-SV" w:bidi="ar-SA"/>
+              </w:rPr>
+            </w:pPr>
+            <w:r>
+              <w:rPr>
+                <w:rFonts w:eastAsia="Calibri" w:cs="Times New Roman"/>
+                <w:b w:val="false"/>
+                <w:i w:val="false"/>
+                <w:iCs w:val="false"/>
+                <w:caps w:val="false"/>
+                <w:smallCaps w:val="false"/>
+                <w:color w:val="000000"/>
+                <w:spacing w:val="0"/>
+                <w:kern w:val="0"/>
+                <w:sz w:val="21"/>
+                <w:szCs w:val="21"/>
+                <w:lang w:val="es-ES" w:eastAsia="es-SV" w:bidi="ar-SA"/>
+              </w:rPr>
+            </w:r>
+          </w:p>
+          <w:p>
+            <w:pPr>
+              <w:pStyle w:val="ListParagraph"/>
+              <w:widowControl w:val="false"/>
+              <w:numPr>
+                <w:ilvl w:val="0"/>
+                <w:numId w:val="0"/>
+              </w:numPr>
+              <w:ind w:hanging="0" w:left="1440"/>
+              <w:rPr>
+                <w:rFonts w:ascii="Calibri" w:hAnsi="Calibri" w:eastAsia="Calibri" w:cs="Times New Roman"/>
+                <w:b w:val="false"/>
+                <w:i w:val="false"/>
+                <w:i w:val="false"/>
+                <w:iCs w:val="false"/>
+                <w:caps w:val="false"/>
+                <w:smallCaps w:val="false"/>
+                <w:color w:val="000000"/>
+                <w:spacing w:val="0"/>
+                <w:kern w:val="0"/>
+                <w:sz w:val="21"/>
+                <w:szCs w:val="21"/>
+                <w:lang w:val="es-ES" w:eastAsia="es-SV" w:bidi="ar-SA"/>
+              </w:rPr>
+            </w:pPr>
+            <w:r>
+              <w:rPr>
+                <w:rFonts w:eastAsia="Calibri" w:cs="Times New Roman"/>
+                <w:b w:val="false"/>
+                <w:i w:val="false"/>
+                <w:iCs w:val="false"/>
+                <w:caps w:val="false"/>
+                <w:smallCaps w:val="false"/>
+                <w:color w:val="000000"/>
+                <w:spacing w:val="0"/>
+                <w:kern w:val="0"/>
+                <w:sz w:val="21"/>
+                <w:szCs w:val="21"/>
+                <w:lang w:val="es-ES" w:eastAsia="es-SV" w:bidi="ar-SA"/>
+              </w:rPr>
+            </w:r>
+          </w:p>
+          <w:p>
+            <w:pPr>
+              <w:pStyle w:val="ListParagraph"/>
+              <w:widowControl w:val="false"/>
+              <w:numPr>
+                <w:ilvl w:val="0"/>
+                <w:numId w:val="0"/>
+              </w:numPr>
+              <w:ind w:hanging="0" w:left="1440"/>
+              <w:rPr>
+                <w:rFonts w:ascii="Calibri" w:hAnsi="Calibri" w:eastAsia="Calibri" w:cs="Times New Roman"/>
+                <w:b w:val="false"/>
+                <w:i w:val="false"/>
+                <w:i w:val="false"/>
+                <w:iCs w:val="false"/>
+                <w:caps w:val="false"/>
+                <w:smallCaps w:val="false"/>
+                <w:color w:val="000000"/>
+                <w:spacing w:val="0"/>
+                <w:kern w:val="0"/>
+                <w:sz w:val="21"/>
+                <w:szCs w:val="21"/>
+                <w:lang w:val="es-ES" w:eastAsia="es-SV" w:bidi="ar-SA"/>
+              </w:rPr>
+            </w:pPr>
+            <w:r>
+              <w:rPr>
+                <w:rFonts w:eastAsia="Calibri" w:cs="Times New Roman"/>
+                <w:b w:val="false"/>
+                <w:i w:val="false"/>
+                <w:iCs w:val="false"/>
+                <w:caps w:val="false"/>
+                <w:smallCaps w:val="false"/>
+                <w:color w:val="000000"/>
+                <w:spacing w:val="0"/>
+                <w:kern w:val="0"/>
+                <w:sz w:val="21"/>
+                <w:szCs w:val="21"/>
+                <w:lang w:val="es-ES" w:eastAsia="es-SV" w:bidi="ar-SA"/>
+              </w:rPr>
+            </w:r>
+          </w:p>
+          <w:p>
+            <w:pPr>
+              <w:pStyle w:val="ListParagraph"/>
+              <w:widowControl w:val="false"/>
+              <w:numPr>
+                <w:ilvl w:val="0"/>
                 <w:numId w:val="3"/>
               </w:numPr>
               <w:rPr>
@@ -2214,7 +2284,7 @@
                 <w:szCs w:val="21"/>
                 <w:lang w:val="es-ES" w:eastAsia="es-SV" w:bidi="ar-SA"/>
               </w:rPr>
-              <w:t>Flujo OK</w:t>
+              <w:t xml:space="preserve">Flujo OK </w:t>
             </w:r>
             <w:r>
               <w:rPr>
@@ -2232,6 +2302,24 @@
                 <w:szCs w:val="21"/>
                 <w:lang w:val="es-ES" w:eastAsia="es-SV" w:bidi="ar-SA"/>
               </w:rPr>
+              <w:t>TDC</w:t>
+            </w:r>
+            <w:r>
+              <w:rPr>
+                <w:rFonts w:eastAsia="Calibri" w:cs="Times New Roman"/>
+                <w:b/>
+                <w:bCs/>
+                <w:i/>
+                <w:iCs/>
+                <w:caps w:val="false"/>
+                <w:smallCaps w:val="false"/>
+                <w:color w:val="000000"/>
+                <w:spacing w:val="0"/>
+                <w:kern w:val="0"/>
+                <w:sz w:val="21"/>
+                <w:szCs w:val="21"/>
+                <w:lang w:val="es-ES" w:eastAsia="es-SV" w:bidi="ar-SA"/>
+              </w:rPr>
               <w:t xml:space="preserve"> (returnCode 00)</w:t>
             </w:r>
           </w:p>
@@ -2274,22 +2362,26 @@
               </w:rPr>
             </w:pPr>
             <w:r>
-              <w:rPr>
-                <w:rFonts w:eastAsia="Calibri" w:cs="Times New Roman"/>
-                <w:b w:val="false"/>
-                <w:i w:val="false"/>
-                <w:iCs w:val="false"/>
-                <w:caps w:val="false"/>
-                <w:smallCaps w:val="false"/>
-                <w:color w:val="000000"/>
-                <w:spacing w:val="0"/>
-                <w:kern w:val="0"/>
-                <w:sz w:val="21"/>
-                <w:szCs w:val="21"/>
-                <w:lang w:val="es-ES" w:eastAsia="es-SV" w:bidi="ar-SA"/>
+              <w:rPr/>
+            </w:r>
+          </w:p>
+          <w:p>
+            <w:pPr>
+              <w:pStyle w:val="ListParagraph"/>
+              <w:widowControl w:val="false"/>
+              <w:rPr>
+                <w:i w:val="false"/>
+                <w:i w:val="false"/>
+                <w:iCs w:val="false"/>
+              </w:rPr>
+            </w:pPr>
+            <w:r>
+              <w:rPr>
+                <w:i w:val="false"/>
+                <w:iCs w:val="false"/>
               </w:rPr>
               <w:drawing>
-                <wp:anchor behindDoc="0" distT="0" distB="0" distL="0" distR="0" simplePos="0" locked="0" layoutInCell="0" allowOverlap="1" relativeHeight="2">
+                <wp:anchor behindDoc="0" distT="0" distB="0" distL="0" distR="0" simplePos="0" locked="0" layoutInCell="0" allowOverlap="1" relativeHeight="5">
                   <wp:simplePos x="0" y="0"/>
                   <wp:positionH relativeFrom="column">
                     <wp:align>center</wp:align>
@@ -2300,7 +2392,7 @@
                   <wp:extent cx="4108450" cy="2646680"/>
                   <wp:effectExtent l="0" t="0" r="0" b="0"/>
                   <wp:wrapSquare wrapText="largest"/>
-                  <wp:docPr id="1" name="Imagen3" descr=""/>
+                  <wp:docPr id="2" name="Imagen3" descr=""/>
                   <wp:cNvGraphicFramePr>
                     <a:graphicFrameLocks xmlns:a="http://schemas.openxmlformats.org/drawingml/2006/main" noChangeAspect="1"/>
                   </wp:cNvGraphicFramePr>
@@ -2308,13 +2400,13 @@
                     <a:graphicData uri="http://schemas.openxmlformats.org/drawingml/2006/picture">
                       <pic:pic xmlns:pic="http://schemas.openxmlformats.org/drawingml/2006/picture">
                         <pic:nvPicPr>
-                          <pic:cNvPr id="1" name="Imagen3" descr=""/>
+                          <pic:cNvPr id="2" name="Imagen3" descr=""/>
                           <pic:cNvPicPr>
                             <a:picLocks noChangeAspect="1" noChangeArrowheads="1"/>
                           </pic:cNvPicPr>
                         </pic:nvPicPr>
                         <pic:blipFill>
-                          <a:blip r:embed="rId2"/>
+                          <a:blip r:embed="rId3"/>
                           <a:stretch>
                             <a:fillRect/>
                           </a:stretch>
@@ -2378,22 +2470,23 @@
               </w:rPr>
             </w:pPr>
             <w:r>
-              <w:rPr>
-                <w:rFonts w:eastAsia="Calibri" w:cs="Times New Roman"/>
-                <w:b w:val="false"/>
-                <w:i w:val="false"/>
-                <w:iCs w:val="false"/>
-                <w:caps w:val="false"/>
-                <w:smallCaps w:val="false"/>
-                <w:color w:val="000000"/>
-                <w:spacing w:val="0"/>
-                <w:kern w:val="0"/>
-                <w:sz w:val="21"/>
-                <w:szCs w:val="21"/>
-                <w:lang w:val="es-ES" w:eastAsia="es-SV" w:bidi="ar-SA"/>
-              </w:rPr>
+              <w:rPr/>
+            </w:r>
+          </w:p>
+          <w:p>
+            <w:pPr>
+              <w:pStyle w:val="ListParagraph"/>
+              <w:widowControl w:val="false"/>
+              <w:rPr>
+                <w:i w:val="false"/>
+                <w:i w:val="false"/>
+                <w:iCs w:val="false"/>
+              </w:rPr>
+            </w:pPr>
+            <w:r>
+              <w:rPr/>
               <w:drawing>
-                <wp:anchor behindDoc="0" distT="0" distB="0" distL="0" distR="0" simplePos="0" locked="0" layoutInCell="0" allowOverlap="1" relativeHeight="5">
+                <wp:anchor behindDoc="0" distT="0" distB="0" distL="0" distR="0" simplePos="0" locked="0" layoutInCell="0" allowOverlap="1" relativeHeight="3">
                   <wp:simplePos x="0" y="0"/>
                   <wp:positionH relativeFrom="column">
                     <wp:align>center</wp:align>
@@ -2404,7 +2497,7 @@
                   <wp:extent cx="4108450" cy="2421255"/>
                   <wp:effectExtent l="0" t="0" r="0" b="0"/>
                   <wp:wrapSquare wrapText="largest"/>
-                  <wp:docPr id="2" name="Imagen2" descr=""/>
+                  <wp:docPr id="3" name="Imagen2" descr=""/>
                   <wp:cNvGraphicFramePr>
                     <a:graphicFrameLocks xmlns:a="http://schemas.openxmlformats.org/drawingml/2006/main" noChangeAspect="1"/>
                   </wp:cNvGraphicFramePr>
@@ -2412,13 +2505,13 @@
                     <a:graphicData uri="http://schemas.openxmlformats.org/drawingml/2006/picture">
                       <pic:pic xmlns:pic="http://schemas.openxmlformats.org/drawingml/2006/picture">
                         <pic:nvPicPr>
-                          <pic:cNvPr id="2" name="Imagen2" descr=""/>
+                          <pic:cNvPr id="3" name="Imagen2" descr=""/>
                           <pic:cNvPicPr>
                             <a:picLocks noChangeAspect="1" noChangeArrowheads="1"/>
                           </pic:cNvPicPr>
                         </pic:nvPicPr>
                         <pic:blipFill>
-                          <a:blip r:embed="rId3"/>
+                          <a:blip r:embed="rId4"/>
                           <a:stretch>
                             <a:fillRect/>
                           </a:stretch>
@@ -2438,10 +2531,15 @@
                 </wp:anchor>
               </w:drawing>
             </w:r>
-            <w:r>
+          </w:p>
+          <w:p>
+            <w:pPr>
+              <w:pStyle w:val="ListParagraph"/>
+              <w:widowControl w:val="false"/>
               <w:rPr>
                 <w:rFonts w:eastAsia="Calibri" w:cs="Times New Roman"/>
                 <w:b w:val="false"/>
+                <w:i w:val="false"/>
                 <w:i w:val="false"/>
                 <w:iCs w:val="false"/>
                 <w:caps w:val="false"/>
@@ -2453,7 +2551,288 @@
                 <w:szCs w:val="21"/>
                 <w:lang w:val="es-ES" w:eastAsia="es-SV" w:bidi="ar-SA"/>
               </w:rPr>
-              <w:t xml:space="preserve"> </w:t>
+            </w:pPr>
+            <w:r>
+              <w:rPr>
+                <w:rFonts w:eastAsia="Calibri" w:cs="Times New Roman"/>
+                <w:b w:val="false"/>
+                <w:i w:val="false"/>
+                <w:iCs w:val="false"/>
+                <w:caps w:val="false"/>
+                <w:smallCaps w:val="false"/>
+                <w:color w:val="000000"/>
+                <w:spacing w:val="0"/>
+                <w:kern w:val="0"/>
+                <w:sz w:val="21"/>
+                <w:szCs w:val="21"/>
+                <w:lang w:val="es-ES" w:eastAsia="es-SV" w:bidi="ar-SA"/>
+              </w:rPr>
+            </w:r>
+          </w:p>
+          <w:p>
+            <w:pPr>
+              <w:pStyle w:val="ListParagraph"/>
+              <w:widowControl w:val="false"/>
+              <w:rPr>
+                <w:rFonts w:eastAsia="Calibri" w:cs="Times New Roman"/>
+                <w:b w:val="false"/>
+                <w:i w:val="false"/>
+                <w:i w:val="false"/>
+                <w:iCs w:val="false"/>
+                <w:caps w:val="false"/>
+                <w:smallCaps w:val="false"/>
+                <w:color w:val="000000"/>
+                <w:spacing w:val="0"/>
+                <w:kern w:val="0"/>
+                <w:sz w:val="21"/>
+                <w:szCs w:val="21"/>
+                <w:lang w:val="es-ES" w:eastAsia="es-SV" w:bidi="ar-SA"/>
+              </w:rPr>
+            </w:pPr>
+            <w:r>
+              <w:rPr>
+                <w:rFonts w:eastAsia="Calibri" w:cs="Times New Roman"/>
+                <w:b w:val="false"/>
+                <w:i w:val="false"/>
+                <w:iCs w:val="false"/>
+                <w:caps w:val="false"/>
+                <w:smallCaps w:val="false"/>
+                <w:color w:val="000000"/>
+                <w:spacing w:val="0"/>
+                <w:kern w:val="0"/>
+                <w:sz w:val="21"/>
+                <w:szCs w:val="21"/>
+                <w:lang w:val="es-ES" w:eastAsia="es-SV" w:bidi="ar-SA"/>
+              </w:rPr>
+            </w:r>
+          </w:p>
+          <w:p>
+            <w:pPr>
+              <w:pStyle w:val="BodyText"/>
+              <w:widowControl w:val="false"/>
+              <w:numPr>
+                <w:ilvl w:val="0"/>
+                <w:numId w:val="7"/>
+              </w:numPr>
+              <w:rPr>
+                <w:rFonts w:ascii="Calibri" w:hAnsi="Calibri" w:eastAsia="Calibri" w:cs="Times New Roman"/>
+                <w:b w:val="false"/>
+                <w:i w:val="false"/>
+                <w:i w:val="false"/>
+                <w:iCs w:val="false"/>
+                <w:caps w:val="false"/>
+                <w:smallCaps w:val="false"/>
+                <w:color w:val="000000"/>
+                <w:spacing w:val="0"/>
+                <w:kern w:val="0"/>
+                <w:sz w:val="21"/>
+                <w:szCs w:val="21"/>
+                <w:lang w:val="es-ES" w:eastAsia="es-SV" w:bidi="ar-SA"/>
+              </w:rPr>
+            </w:pPr>
+            <w:r>
+              <w:rPr>
+                <w:rFonts w:eastAsia="Calibri" w:cs="Times New Roman" w:ascii="Calibri" w:hAnsi="Calibri"/>
+                <w:b w:val="false"/>
+                <w:i w:val="false"/>
+                <w:iCs w:val="false"/>
+                <w:caps w:val="false"/>
+                <w:smallCaps w:val="false"/>
+                <w:color w:val="000000"/>
+                <w:spacing w:val="0"/>
+                <w:kern w:val="0"/>
+                <w:sz w:val="21"/>
+                <w:szCs w:val="21"/>
+                <w:lang w:val="es-ES" w:eastAsia="es-SV" w:bidi="ar-SA"/>
+              </w:rPr>
+              <w:t xml:space="preserve">Tarjetas de </w:t>
+            </w:r>
+            <w:r>
+              <w:rPr>
+                <w:rFonts w:eastAsia="Calibri" w:cs="Times New Roman" w:ascii="Calibri" w:hAnsi="Calibri"/>
+                <w:b w:val="false"/>
+                <w:i w:val="false"/>
+                <w:iCs w:val="false"/>
+                <w:caps w:val="false"/>
+                <w:smallCaps w:val="false"/>
+                <w:color w:val="000000"/>
+                <w:spacing w:val="0"/>
+                <w:kern w:val="0"/>
+                <w:sz w:val="21"/>
+                <w:szCs w:val="21"/>
+                <w:lang w:val="es-ES" w:eastAsia="es-SV" w:bidi="ar-SA"/>
+              </w:rPr>
+              <w:t>D</w:t>
+            </w:r>
+            <w:r>
+              <w:rPr>
+                <w:rFonts w:eastAsia="Calibri" w:cs="Times New Roman" w:ascii="Calibri" w:hAnsi="Calibri"/>
+                <w:b w:val="false"/>
+                <w:i w:val="false"/>
+                <w:iCs w:val="false"/>
+                <w:caps w:val="false"/>
+                <w:smallCaps w:val="false"/>
+                <w:color w:val="000000"/>
+                <w:spacing w:val="0"/>
+                <w:kern w:val="0"/>
+                <w:sz w:val="21"/>
+                <w:szCs w:val="21"/>
+                <w:lang w:val="es-ES" w:eastAsia="es-SV" w:bidi="ar-SA"/>
+              </w:rPr>
+              <w:t>é</w:t>
+            </w:r>
+            <w:r>
+              <w:rPr>
+                <w:rFonts w:eastAsia="Calibri" w:cs="Times New Roman" w:ascii="Calibri" w:hAnsi="Calibri"/>
+                <w:b w:val="false"/>
+                <w:i w:val="false"/>
+                <w:iCs w:val="false"/>
+                <w:caps w:val="false"/>
+                <w:smallCaps w:val="false"/>
+                <w:color w:val="000000"/>
+                <w:spacing w:val="0"/>
+                <w:kern w:val="0"/>
+                <w:sz w:val="21"/>
+                <w:szCs w:val="21"/>
+                <w:lang w:val="es-ES" w:eastAsia="es-SV" w:bidi="ar-SA"/>
+              </w:rPr>
+              <w:t>b</w:t>
+            </w:r>
+            <w:r>
+              <w:rPr>
+                <w:rFonts w:eastAsia="Calibri" w:cs="Times New Roman" w:ascii="Calibri" w:hAnsi="Calibri"/>
+                <w:b w:val="false"/>
+                <w:i w:val="false"/>
+                <w:iCs w:val="false"/>
+                <w:caps w:val="false"/>
+                <w:smallCaps w:val="false"/>
+                <w:color w:val="000000"/>
+                <w:spacing w:val="0"/>
+                <w:kern w:val="0"/>
+                <w:sz w:val="21"/>
+                <w:szCs w:val="21"/>
+                <w:lang w:val="es-ES" w:eastAsia="es-SV" w:bidi="ar-SA"/>
+              </w:rPr>
+              <w:t>ito de prueba</w:t>
+            </w:r>
+          </w:p>
+          <w:p>
+            <w:pPr>
+              <w:pStyle w:val="BodyText"/>
+              <w:widowControl w:val="false"/>
+              <w:rPr>
+                <w:rFonts w:ascii="Calibri" w:hAnsi="Calibri" w:eastAsia="Calibri" w:cs="Times New Roman"/>
+                <w:b w:val="false"/>
+                <w:i w:val="false"/>
+                <w:i w:val="false"/>
+                <w:iCs w:val="false"/>
+                <w:caps w:val="false"/>
+                <w:smallCaps w:val="false"/>
+                <w:color w:val="000000"/>
+                <w:spacing w:val="0"/>
+                <w:kern w:val="0"/>
+                <w:sz w:val="21"/>
+                <w:szCs w:val="21"/>
+                <w:lang w:val="es-ES" w:eastAsia="es-SV" w:bidi="ar-SA"/>
+              </w:rPr>
+            </w:pPr>
+            <w:r>
+              <w:rPr>
+                <w:rFonts w:eastAsia="Calibri" w:cs="Times New Roman"/>
+                <w:b w:val="false"/>
+                <w:i w:val="false"/>
+                <w:iCs w:val="false"/>
+                <w:caps w:val="false"/>
+                <w:smallCaps w:val="false"/>
+                <w:color w:val="000000"/>
+                <w:spacing w:val="0"/>
+                <w:kern w:val="0"/>
+                <w:sz w:val="21"/>
+                <w:szCs w:val="21"/>
+                <w:lang w:val="es-ES" w:eastAsia="es-SV" w:bidi="ar-SA"/>
+              </w:rPr>
+              <w:drawing>
+                <wp:anchor behindDoc="0" distT="0" distB="0" distL="0" distR="0" simplePos="0" locked="0" layoutInCell="0" allowOverlap="1" relativeHeight="9">
+                  <wp:simplePos x="0" y="0"/>
+                  <wp:positionH relativeFrom="column">
+                    <wp:align>center</wp:align>
+                  </wp:positionH>
+                  <wp:positionV relativeFrom="paragraph">
+                    <wp:posOffset>635</wp:posOffset>
+                  </wp:positionV>
+                  <wp:extent cx="4565650" cy="1594485"/>
+                  <wp:effectExtent l="0" t="0" r="0" b="0"/>
+                  <wp:wrapSquare wrapText="largest"/>
+                  <wp:docPr id="4" name="Imagen6" descr=""/>
+                  <wp:cNvGraphicFramePr>
+                    <a:graphicFrameLocks xmlns:a="http://schemas.openxmlformats.org/drawingml/2006/main" noChangeAspect="1"/>
+                  </wp:cNvGraphicFramePr>
+                  <a:graphic xmlns:a="http://schemas.openxmlformats.org/drawingml/2006/main">
+                    <a:graphicData uri="http://schemas.openxmlformats.org/drawingml/2006/picture">
+                      <pic:pic xmlns:pic="http://schemas.openxmlformats.org/drawingml/2006/picture">
+                        <pic:nvPicPr>
+                          <pic:cNvPr id="4" name="Imagen6" descr=""/>
+                          <pic:cNvPicPr>
+                            <a:picLocks noChangeAspect="1" noChangeArrowheads="1"/>
+                          </pic:cNvPicPr>
+                        </pic:nvPicPr>
+                        <pic:blipFill>
+                          <a:blip r:embed="rId5"/>
+                          <a:stretch>
+                            <a:fillRect/>
+                          </a:stretch>
+                        </pic:blipFill>
+                        <pic:spPr bwMode="auto">
+                          <a:xfrm>
+                            <a:off x="0" y="0"/>
+                            <a:ext cx="4565650" cy="1594485"/>
+                          </a:xfrm>
+                          <a:prstGeom prst="rect">
+                            <a:avLst/>
+                          </a:prstGeom>
+                        </pic:spPr>
+                      </pic:pic>
+                    </a:graphicData>
+                  </a:graphic>
+                </wp:anchor>
+              </w:drawing>
+            </w:r>
+          </w:p>
+          <w:p>
+            <w:pPr>
+              <w:pStyle w:val="ListParagraph"/>
+              <w:widowControl w:val="false"/>
+              <w:rPr>
+                <w:rFonts w:eastAsia="Calibri" w:cs="Times New Roman"/>
+                <w:b w:val="false"/>
+                <w:i w:val="false"/>
+                <w:i w:val="false"/>
+                <w:iCs w:val="false"/>
+                <w:caps w:val="false"/>
+                <w:smallCaps w:val="false"/>
+                <w:color w:val="000000"/>
+                <w:spacing w:val="0"/>
+                <w:kern w:val="0"/>
+                <w:sz w:val="21"/>
+                <w:szCs w:val="21"/>
+                <w:lang w:val="es-ES" w:eastAsia="es-SV" w:bidi="ar-SA"/>
+              </w:rPr>
+            </w:pPr>
+            <w:r>
+              <w:rPr>
+                <w:rFonts w:eastAsia="Calibri" w:cs="Times New Roman"/>
+                <w:b w:val="false"/>
+                <w:i w:val="false"/>
+                <w:iCs w:val="false"/>
+                <w:caps w:val="false"/>
+                <w:smallCaps w:val="false"/>
+                <w:color w:val="000000"/>
+                <w:spacing w:val="0"/>
+                <w:kern w:val="0"/>
+                <w:sz w:val="21"/>
+                <w:szCs w:val="21"/>
+                <w:lang w:val="es-ES" w:eastAsia="es-SV" w:bidi="ar-SA"/>
+              </w:rPr>
             </w:r>
           </w:p>
           <w:p>
@@ -2525,7 +2904,7 @@
                 <w:szCs w:val="21"/>
                 <w:lang w:val="es-ES" w:eastAsia="es-SV" w:bidi="ar-SA"/>
               </w:rPr>
-              <w:t xml:space="preserve">Flujo </w:t>
+              <w:t xml:space="preserve">Flujo OK </w:t>
             </w:r>
             <w:r>
               <w:rPr>
@@ -2543,7 +2922,7 @@
                 <w:szCs w:val="21"/>
                 <w:lang w:val="es-ES" w:eastAsia="es-SV" w:bidi="ar-SA"/>
               </w:rPr>
-              <w:t xml:space="preserve">FAILED </w:t>
+              <w:t>TDD</w:t>
             </w:r>
             <w:r>
               <w:rPr>
@@ -2561,8 +2940,250 @@
                 <w:szCs w:val="21"/>
                 <w:lang w:val="es-ES" w:eastAsia="es-SV" w:bidi="ar-SA"/>
               </w:rPr>
-              <w:t>(returnCode 0</w:t>
-            </w:r>
+              <w:t xml:space="preserve"> (returnCode 00)</w:t>
+            </w:r>
+          </w:p>
+          <w:p>
+            <w:pPr>
+              <w:pStyle w:val="ListParagraph"/>
+              <w:widowControl w:val="false"/>
+              <w:numPr>
+                <w:ilvl w:val="1"/>
+                <w:numId w:val="4"/>
+              </w:numPr>
+              <w:rPr>
+                <w:i w:val="false"/>
+                <w:i w:val="false"/>
+                <w:iCs w:val="false"/>
+              </w:rPr>
+            </w:pPr>
+            <w:r>
+              <w:rPr>
+                <w:rFonts w:eastAsia="Calibri" w:cs="Times New Roman"/>
+                <w:i w:val="false"/>
+                <w:iCs w:val="false"/>
+                <w:color w:val="auto"/>
+                <w:kern w:val="0"/>
+                <w:sz w:val="22"/>
+                <w:szCs w:val="22"/>
+                <w:lang w:val="es-ES" w:eastAsia="en-US" w:bidi="ar-SA"/>
+              </w:rPr>
+              <w:t>Request:</w:t>
+            </w:r>
+          </w:p>
+          <w:p>
+            <w:pPr>
+              <w:pStyle w:val="ListParagraph"/>
+              <w:widowControl w:val="false"/>
+              <w:rPr>
+                <w:i w:val="false"/>
+                <w:i w:val="false"/>
+                <w:iCs w:val="false"/>
+              </w:rPr>
+            </w:pPr>
+            <w:r>
+              <w:rPr/>
+            </w:r>
+          </w:p>
+          <w:p>
+            <w:pPr>
+              <w:pStyle w:val="ListParagraph"/>
+              <w:widowControl w:val="false"/>
+              <w:rPr>
+                <w:i w:val="false"/>
+                <w:i w:val="false"/>
+                <w:iCs w:val="false"/>
+              </w:rPr>
+            </w:pPr>
+            <w:r>
+              <w:rPr>
+                <w:i w:val="false"/>
+                <w:iCs w:val="false"/>
+              </w:rPr>
+              <w:drawing>
+                <wp:anchor behindDoc="0" distT="0" distB="0" distL="0" distR="0" simplePos="0" locked="0" layoutInCell="0" allowOverlap="1" relativeHeight="7">
+                  <wp:simplePos x="0" y="0"/>
+                  <wp:positionH relativeFrom="column">
+                    <wp:align>center</wp:align>
+                  </wp:positionH>
+                  <wp:positionV relativeFrom="paragraph">
+                    <wp:posOffset>635</wp:posOffset>
+                  </wp:positionV>
+                  <wp:extent cx="4108450" cy="2646680"/>
+                  <wp:effectExtent l="0" t="0" r="0" b="0"/>
+                  <wp:wrapSquare wrapText="largest"/>
+                  <wp:docPr id="5" name="Imagen3 Copia 1" descr=""/>
+                  <wp:cNvGraphicFramePr>
+                    <a:graphicFrameLocks xmlns:a="http://schemas.openxmlformats.org/drawingml/2006/main" noChangeAspect="1"/>
+                  </wp:cNvGraphicFramePr>
+                  <a:graphic xmlns:a="http://schemas.openxmlformats.org/drawingml/2006/main">
+                    <a:graphicData uri="http://schemas.openxmlformats.org/drawingml/2006/picture">
+                      <pic:pic xmlns:pic="http://schemas.openxmlformats.org/drawingml/2006/picture">
+                        <pic:nvPicPr>
+                          <pic:cNvPr id="5" name="Imagen3 Copia 1" descr=""/>
+                          <pic:cNvPicPr>
+                            <a:picLocks noChangeAspect="1" noChangeArrowheads="1"/>
+                          </pic:cNvPicPr>
+                        </pic:nvPicPr>
+                        <pic:blipFill>
+                          <a:blip r:embed="rId6"/>
+                          <a:stretch>
+                            <a:fillRect/>
+                          </a:stretch>
+                        </pic:blipFill>
+                        <pic:spPr bwMode="auto">
+                          <a:xfrm>
+                            <a:off x="0" y="0"/>
+                            <a:ext cx="4108450" cy="2646680"/>
+                          </a:xfrm>
+                          <a:prstGeom prst="rect">
+                            <a:avLst/>
+                          </a:prstGeom>
+                        </pic:spPr>
+                      </pic:pic>
+                    </a:graphicData>
+                  </a:graphic>
+                </wp:anchor>
+              </w:drawing>
+            </w:r>
+          </w:p>
+          <w:p>
+            <w:pPr>
+              <w:pStyle w:val="ListParagraph"/>
+              <w:widowControl w:val="false"/>
+              <w:numPr>
+                <w:ilvl w:val="1"/>
+                <w:numId w:val="5"/>
+              </w:numPr>
+              <w:rPr>
+                <w:i w:val="false"/>
+                <w:i w:val="false"/>
+                <w:iCs w:val="false"/>
+              </w:rPr>
+            </w:pPr>
+            <w:r>
+              <w:rPr>
+                <w:rFonts w:eastAsia="Calibri" w:cs="Times New Roman"/>
+                <w:b w:val="false"/>
+                <w:i w:val="false"/>
+                <w:iCs w:val="false"/>
+                <w:caps w:val="false"/>
+                <w:smallCaps w:val="false"/>
+                <w:color w:val="000000"/>
+                <w:spacing w:val="0"/>
+                <w:kern w:val="0"/>
+                <w:sz w:val="21"/>
+                <w:szCs w:val="21"/>
+                <w:lang w:val="es-ES" w:eastAsia="es-SV" w:bidi="ar-SA"/>
+              </w:rPr>
+              <w:t>Response:</w:t>
+            </w:r>
+          </w:p>
+          <w:p>
+            <w:pPr>
+              <w:pStyle w:val="ListParagraph"/>
+              <w:widowControl w:val="false"/>
+              <w:rPr>
+                <w:i w:val="false"/>
+                <w:i w:val="false"/>
+                <w:iCs w:val="false"/>
+              </w:rPr>
+            </w:pPr>
+            <w:r>
+              <w:rPr/>
+            </w:r>
+          </w:p>
+          <w:p>
+            <w:pPr>
+              <w:pStyle w:val="ListParagraph"/>
+              <w:widowControl w:val="false"/>
+              <w:rPr>
+                <w:i w:val="false"/>
+                <w:i w:val="false"/>
+                <w:iCs w:val="false"/>
+              </w:rPr>
+            </w:pPr>
+            <w:r>
+              <w:rPr/>
+              <w:drawing>
+                <wp:anchor behindDoc="0" distT="0" distB="0" distL="0" distR="0" simplePos="0" locked="0" layoutInCell="0" allowOverlap="1" relativeHeight="6">
+                  <wp:simplePos x="0" y="0"/>
+                  <wp:positionH relativeFrom="column">
+                    <wp:align>center</wp:align>
+                  </wp:positionH>
+                  <wp:positionV relativeFrom="paragraph">
+                    <wp:posOffset>635</wp:posOffset>
+                  </wp:positionV>
+                  <wp:extent cx="4108450" cy="2421255"/>
+                  <wp:effectExtent l="0" t="0" r="0" b="0"/>
+                  <wp:wrapSquare wrapText="largest"/>
+                  <wp:docPr id="6" name="Imagen2 Copia 1" descr=""/>
+                  <wp:cNvGraphicFramePr>
+                    <a:graphicFrameLocks xmlns:a="http://schemas.openxmlformats.org/drawingml/2006/main" noChangeAspect="1"/>
+                  </wp:cNvGraphicFramePr>
+                  <a:graphic xmlns:a="http://schemas.openxmlformats.org/drawingml/2006/main">
+                    <a:graphicData uri="http://schemas.openxmlformats.org/drawingml/2006/picture">
+                      <pic:pic xmlns:pic="http://schemas.openxmlformats.org/drawingml/2006/picture">
+                        <pic:nvPicPr>
+                          <pic:cNvPr id="6" name="Imagen2 Copia 1" descr=""/>
+                          <pic:cNvPicPr>
+                            <a:picLocks noChangeAspect="1" noChangeArrowheads="1"/>
+                          </pic:cNvPicPr>
+                        </pic:nvPicPr>
+                        <pic:blipFill>
+                          <a:blip r:embed="rId7"/>
+                          <a:stretch>
+                            <a:fillRect/>
+                          </a:stretch>
+                        </pic:blipFill>
+                        <pic:spPr bwMode="auto">
+                          <a:xfrm>
+                            <a:off x="0" y="0"/>
+                            <a:ext cx="4108450" cy="2421255"/>
+                          </a:xfrm>
+                          <a:prstGeom prst="rect">
+                            <a:avLst/>
+                          </a:prstGeom>
+                        </pic:spPr>
+                      </pic:pic>
+                    </a:graphicData>
+                  </a:graphic>
+                </wp:anchor>
+              </w:drawing>
+            </w:r>
+          </w:p>
+          <w:p>
+            <w:pPr>
+              <w:pStyle w:val="ListParagraph"/>
+              <w:widowControl w:val="false"/>
+              <w:rPr>
+                <w:b/>
+                <w:bCs/>
+                <w:i/>
+                <w:i/>
+                <w:iCs/>
+              </w:rPr>
+            </w:pPr>
+            <w:r>
+              <w:rPr/>
+            </w:r>
+          </w:p>
+          <w:p>
+            <w:pPr>
+              <w:pStyle w:val="ListParagraph"/>
+              <w:widowControl w:val="false"/>
+              <w:numPr>
+                <w:ilvl w:val="0"/>
+                <w:numId w:val="3"/>
+              </w:numPr>
+              <w:rPr>
+                <w:b/>
+                <w:bCs/>
+                <w:i/>
+                <w:i/>
+                <w:iCs/>
+              </w:rPr>
+            </w:pPr>
             <w:r>
               <w:rPr>
                 <w:rFonts w:eastAsia="Calibri" w:cs="Times New Roman"/>
@@ -2579,25 +3200,7 @@
                 <w:szCs w:val="21"/>
                 <w:lang w:val="es-ES" w:eastAsia="es-SV" w:bidi="ar-SA"/>
               </w:rPr>
-              <w:t>5</w:t>
-            </w:r>
-            <w:r>
-              <w:rPr>
-                <w:rFonts w:eastAsia="Calibri" w:cs="Times New Roman"/>
-                <w:b/>
-                <w:bCs/>
-                <w:i/>
-                <w:iCs/>
-                <w:caps w:val="false"/>
-                <w:smallCaps w:val="false"/>
-                <w:color w:val="000000"/>
-                <w:spacing w:val="0"/>
-                <w:kern w:val="0"/>
-                <w:sz w:val="21"/>
-                <w:szCs w:val="21"/>
-                <w:lang w:val="es-ES" w:eastAsia="es-SV" w:bidi="ar-SA"/>
-              </w:rPr>
-              <w:t>)</w:t>
+              <w:t>Flujo FAILED (returnCode 05)</w:t>
             </w:r>
           </w:p>
           <w:p>
@@ -2643,12 +3246,26 @@
               </w:rPr>
             </w:pPr>
             <w:r>
+              <w:rPr/>
+            </w:r>
+          </w:p>
+          <w:p>
+            <w:pPr>
+              <w:pStyle w:val="ListParagraph"/>
+              <w:widowControl w:val="false"/>
+              <w:rPr>
+                <w:i w:val="false"/>
+                <w:i w:val="false"/>
+                <w:iCs w:val="false"/>
+              </w:rPr>
+            </w:pPr>
+            <w:r>
               <w:rPr>
                 <w:i w:val="false"/>
                 <w:iCs w:val="false"/>
               </w:rPr>
               <w:drawing>
-                <wp:anchor behindDoc="0" distT="0" distB="0" distL="0" distR="0" simplePos="0" locked="0" layoutInCell="0" allowOverlap="1" relativeHeight="4">
+                <wp:anchor behindDoc="0" distT="0" distB="0" distL="0" distR="0" simplePos="0" locked="0" layoutInCell="0" allowOverlap="1" relativeHeight="8">
                   <wp:simplePos x="0" y="0"/>
                   <wp:positionH relativeFrom="column">
                     <wp:align>center</wp:align>
@@ -2659,7 +3276,7 @@
                   <wp:extent cx="4108450" cy="2764155"/>
                   <wp:effectExtent l="0" t="0" r="0" b="0"/>
                   <wp:wrapSquare wrapText="largest"/>
-                  <wp:docPr id="3" name="Imagen1" descr=""/>
+                  <wp:docPr id="7" name="Imagen1" descr=""/>
                   <wp:cNvGraphicFramePr>
                     <a:graphicFrameLocks xmlns:a="http://schemas.openxmlformats.org/drawingml/2006/main" noChangeAspect="1"/>
                   </wp:cNvGraphicFramePr>
@@ -2667,13 +3284,13 @@
                     <a:graphicData uri="http://schemas.openxmlformats.org/drawingml/2006/picture">
                       <pic:pic xmlns:pic="http://schemas.openxmlformats.org/drawingml/2006/picture">
                         <pic:nvPicPr>
-                          <pic:cNvPr id="3" name="Imagen1" descr=""/>
+                          <pic:cNvPr id="7" name="Imagen1" descr=""/>
                           <pic:cNvPicPr>
                             <a:picLocks noChangeAspect="1" noChangeArrowheads="1"/>
                           </pic:cNvPicPr>
                         </pic:nvPicPr>
                         <pic:blipFill>
-                          <a:blip r:embed="rId4"/>
+                          <a:blip r:embed="rId8"/>
                           <a:stretch>
                             <a:fillRect/>
                           </a:stretch>
@@ -2737,16 +3354,26 @@
               </w:rPr>
             </w:pPr>
             <w:r>
-              <w:rPr>
-                <w:rFonts w:eastAsia="Calibri" w:cs="Times New Roman"/>
-                <w:color w:val="auto"/>
-                <w:kern w:val="0"/>
-                <w:sz w:val="22"/>
-                <w:szCs w:val="22"/>
-                <w:lang w:val="es-ES" w:eastAsia="en-US" w:bidi="ar-SA"/>
+              <w:rPr/>
+            </w:r>
+          </w:p>
+          <w:p>
+            <w:pPr>
+              <w:pStyle w:val="ListParagraph"/>
+              <w:widowControl w:val="false"/>
+              <w:rPr>
+                <w:i w:val="false"/>
+                <w:i w:val="false"/>
+                <w:iCs w:val="false"/>
+              </w:rPr>
+            </w:pPr>
+            <w:r>
+              <w:rPr>
+                <w:i w:val="false"/>
+                <w:iCs w:val="false"/>
               </w:rPr>
               <w:drawing>
-                <wp:anchor behindDoc="0" distT="0" distB="0" distL="0" distR="0" simplePos="0" locked="0" layoutInCell="0" allowOverlap="1" relativeHeight="3">
+                <wp:anchor behindDoc="0" distT="0" distB="0" distL="0" distR="0" simplePos="0" locked="0" layoutInCell="0" allowOverlap="1" relativeHeight="2">
                   <wp:simplePos x="0" y="0"/>
                   <wp:positionH relativeFrom="column">
                     <wp:align>center</wp:align>
@@ -2757,7 +3384,7 @@
                   <wp:extent cx="4108450" cy="1885950"/>
                   <wp:effectExtent l="0" t="0" r="0" b="0"/>
                   <wp:wrapSquare wrapText="largest"/>
-                  <wp:docPr id="4" name="Imagen4" descr=""/>
+                  <wp:docPr id="8" name="Imagen4" descr=""/>
                   <wp:cNvGraphicFramePr>
                     <a:graphicFrameLocks xmlns:a="http://schemas.openxmlformats.org/drawingml/2006/main" noChangeAspect="1"/>
                   </wp:cNvGraphicFramePr>
@@ -2765,13 +3392,13 @@
                     <a:graphicData uri="http://schemas.openxmlformats.org/drawingml/2006/picture">
                       <pic:pic xmlns:pic="http://schemas.openxmlformats.org/drawingml/2006/picture">
                         <pic:nvPicPr>
-                          <pic:cNvPr id="4" name="Imagen4" descr=""/>
+                          <pic:cNvPr id="8" name="Imagen4" descr=""/>
                           <pic:cNvPicPr>
                             <a:picLocks noChangeAspect="1" noChangeArrowheads="1"/>
                           </pic:cNvPicPr>
                         </pic:nvPicPr>
                         <pic:blipFill>
-                          <a:blip r:embed="rId5"/>
+                          <a:blip r:embed="rId9"/>
                           <a:stretch>
                             <a:fillRect/>
                           </a:stretch>
@@ -2991,10 +3618,10 @@
       </w:r>
     </w:p>
     <w:sectPr>
-      <w:headerReference w:type="even" r:id="rId6"/>
-      <w:headerReference w:type="default" r:id="rId7"/>
-      <w:footerReference w:type="even" r:id="rId8"/>
-      <w:footerReference w:type="default" r:id="rId9"/>
+      <w:headerReference w:type="even" r:id="rId10"/>
+      <w:headerReference w:type="default" r:id="rId11"/>
+      <w:footerReference w:type="even" r:id="rId12"/>
+      <w:footerReference w:type="default" r:id="rId13"/>
       <w:type w:val="nextPage"/>
       <w:pgSz w:w="12240" w:h="15840"/>
       <w:pgMar w:left="1440" w:right="1041" w:gutter="0" w:header="0" w:top="720" w:footer="520" w:bottom="803"/>
@@ -3876,6 +4503,143 @@
   <w:abstractNum w:abstractNumId="7">
     <w:lvl w:ilvl="0">
       <w:start w:val="1"/>
+      <w:numFmt w:val="bullet"/>
+      <w:lvlText w:val=""/>
+      <w:lvlJc w:val="left"/>
+      <w:pPr>
+        <w:tabs>
+          <w:tab w:val="num" w:pos="720"/>
+        </w:tabs>
+        <w:ind w:left="720" w:hanging="360"/>
+      </w:pPr>
+      <w:rPr>
+        <w:rFonts w:ascii="Wingdings" w:hAnsi="Wingdings" w:cs="Wingdings" w:hint="default"/>
+      </w:rPr>
+    </w:lvl>
+    <w:lvl w:ilvl="1">
+      <w:start w:val="1"/>
+      <w:numFmt w:val="bullet"/>
+      <w:lvlText w:val=""/>
+      <w:lvlJc w:val="left"/>
+      <w:pPr>
+        <w:tabs>
+          <w:tab w:val="num" w:pos="1080"/>
+        </w:tabs>
+        <w:ind w:left="1080" w:hanging="360"/>
+      </w:pPr>
+      <w:rPr>
+        <w:rFonts w:ascii="Wingdings" w:hAnsi="Wingdings" w:cs="Wingdings" w:hint="default"/>
+      </w:rPr>
+    </w:lvl>
+    <w:lvl w:ilvl="2">
+      <w:start w:val="1"/>
+      <w:numFmt w:val="bullet"/>
+      <w:lvlText w:val=""/>
+      <w:lvlJc w:val="left"/>
+      <w:pPr>
+        <w:tabs>
+          <w:tab w:val="num" w:pos="1440"/>
+        </w:tabs>
+        <w:ind w:left="1440" w:hanging="360"/>
+      </w:pPr>
+      <w:rPr>
+        <w:rFonts w:ascii="Wingdings" w:hAnsi="Wingdings" w:cs="Wingdings" w:hint="default"/>
+      </w:rPr>
+    </w:lvl>
+    <w:lvl w:ilvl="3">
+      <w:start w:val="1"/>
+      <w:numFmt w:val="bullet"/>
+      <w:lvlText w:val=""/>
+      <w:lvlJc w:val="left"/>
+      <w:pPr>
+        <w:tabs>
+          <w:tab w:val="num" w:pos="1800"/>
+        </w:tabs>
+        <w:ind w:left="1800" w:hanging="360"/>
+      </w:pPr>
+      <w:rPr>
+        <w:rFonts w:ascii="Wingdings" w:hAnsi="Wingdings" w:cs="Wingdings" w:hint="default"/>
+      </w:rPr>
+    </w:lvl>
+    <w:lvl w:ilvl="4">
+      <w:start w:val="1"/>
+      <w:numFmt w:val="bullet"/>
+      <w:lvlText w:val=""/>
+      <w:lvlJc w:val="left"/>
+      <w:pPr>
+        <w:tabs>
+          <w:tab w:val="num" w:pos="2160"/>
+        </w:tabs>
+        <w:ind w:left="2160" w:hanging="360"/>
+      </w:pPr>
+      <w:rPr>
+        <w:rFonts w:ascii="Wingdings" w:hAnsi="Wingdings" w:cs="Wingdings" w:hint="default"/>
+      </w:rPr>
+    </w:lvl>
+    <w:lvl w:ilvl="5">
+      <w:start w:val="1"/>
+      <w:numFmt w:val="bullet"/>
+      <w:lvlText w:val=""/>
+      <w:lvlJc w:val="left"/>
+      <w:pPr>
+        <w:tabs>
+          <w:tab w:val="num" w:pos="2520"/>
+        </w:tabs>
+        <w:ind w:left="2520" w:hanging="360"/>
+      </w:pPr>
+      <w:rPr>
+        <w:rFonts w:ascii="Wingdings" w:hAnsi="Wingdings" w:cs="Wingdings" w:hint="default"/>
+      </w:rPr>
+    </w:lvl>
+    <w:lvl w:ilvl="6">
+      <w:start w:val="1"/>
+      <w:numFmt w:val="bullet"/>
+      <w:lvlText w:val=""/>
+      <w:lvlJc w:val="left"/>
+      <w:pPr>
+        <w:tabs>
+          <w:tab w:val="num" w:pos="2880"/>
+        </w:tabs>
+        <w:ind w:left="2880" w:hanging="360"/>
+      </w:pPr>
+      <w:rPr>
+        <w:rFonts w:ascii="Wingdings" w:hAnsi="Wingdings" w:cs="Wingdings" w:hint="default"/>
+      </w:rPr>
+    </w:lvl>
+    <w:lvl w:ilvl="7">
+      <w:start w:val="1"/>
+      <w:numFmt w:val="bullet"/>
+      <w:lvlText w:val=""/>
+      <w:lvlJc w:val="left"/>
+      <w:pPr>
+        <w:tabs>
+          <w:tab w:val="num" w:pos="3240"/>
+        </w:tabs>
+        <w:ind w:left="3240" w:hanging="360"/>
+      </w:pPr>
+      <w:rPr>
+        <w:rFonts w:ascii="Wingdings" w:hAnsi="Wingdings" w:cs="Wingdings" w:hint="default"/>
+      </w:rPr>
+    </w:lvl>
+    <w:lvl w:ilvl="8">
+      <w:start w:val="1"/>
+      <w:numFmt w:val="bullet"/>
+      <w:lvlText w:val=""/>
+      <w:lvlJc w:val="left"/>
+      <w:pPr>
+        <w:tabs>
+          <w:tab w:val="num" w:pos="3600"/>
+        </w:tabs>
+        <w:ind w:left="3600" w:hanging="360"/>
+      </w:pPr>
+      <w:rPr>
+        <w:rFonts w:ascii="Wingdings" w:hAnsi="Wingdings" w:cs="Wingdings" w:hint="default"/>
+      </w:rPr>
+    </w:lvl>
+  </w:abstractNum>
+  <w:abstractNum w:abstractNumId="8">
+    <w:lvl w:ilvl="0">
+      <w:start w:val="1"/>
       <w:numFmt w:val="none"/>
       <w:suff w:val="nothing"/>
       <w:lvlText w:val=""/>
@@ -4012,6 +4776,9 @@
   </w:num>
   <w:num w:numId="7">
     <w:abstractNumId w:val="7"/>
+  </w:num>
+  <w:num w:numId="8">
+    <w:abstractNumId w:val="8"/>
   </w:num>
 </w:numbering>
 </file>
@@ -4405,7 +5172,7 @@
     <w:pPr>
       <w:widowControl/>
       <w:suppressAutoHyphens w:val="true"/>
-      <w:overflowPunct w:val="false"/>
+      <w:overflowPunct w:val="true"/>
       <w:bidi w:val="0"/>
       <w:spacing w:before="0" w:after="240"/>
       <w:jc w:val="left"/>
@@ -4700,6 +5467,13 @@
     <w:name w:val="Símbolos de numeración"/>
     <w:qFormat/>
     <w:rPr/>
+  </w:style>
+  <w:style w:type="character" w:styleId="Bolos">
+    <w:name w:val="Bolos"/>
+    <w:qFormat/>
+    <w:rPr>
+      <w:rFonts w:ascii="OpenSymbol" w:hAnsi="OpenSymbol" w:eastAsia="OpenSymbol" w:cs="OpenSymbol"/>
+    </w:rPr>
   </w:style>
   <w:style w:type="paragraph" w:styleId="Ttulo">
     <w:name w:val="Título"/>
@@ -5186,7 +5960,7 @@
     <w:pPr>
       <w:widowControl/>
       <w:suppressAutoHyphens w:val="true"/>
-      <w:overflowPunct w:val="false"/>
+      <w:overflowPunct w:val="true"/>
       <w:bidi w:val="0"/>
       <w:spacing w:before="0" w:after="0"/>
       <w:jc w:val="left"/>
@@ -5230,7 +6004,7 @@
     <w:basedOn w:val="BodyText"/>
     <w:rsid w:val="00564fc5"/>
     <w:pPr>
-      <w:overflowPunct w:val="true"/>
+      <w:overflowPunct w:val="false"/>
       <w:spacing w:lineRule="atLeast" w:line="240" w:before="0" w:after="240"/>
       <w:ind w:firstLine="360" w:left="360"/>
       <w:jc w:val="both"/>
@@ -5247,7 +6021,7 @@
     <w:qFormat/>
     <w:rsid w:val="00564fc5"/>
     <w:pPr>
-      <w:overflowPunct w:val="true"/>
+      <w:overflowPunct w:val="false"/>
       <w:spacing w:before="60" w:after="60"/>
       <w:textAlignment w:val="auto"/>
     </w:pPr>
@@ -5324,7 +6098,7 @@
     <w:qFormat/>
     <w:rsid w:val="00d26b1b"/>
     <w:pPr>
-      <w:overflowPunct w:val="true"/>
+      <w:overflowPunct w:val="false"/>
       <w:spacing w:lineRule="auto" w:line="360" w:before="120" w:after="120"/>
       <w:jc w:val="both"/>
       <w:textAlignment w:val="auto"/>
@@ -5342,7 +6116,7 @@
     <w:qFormat/>
     <w:rsid w:val="00fa608a"/>
     <w:pPr>
-      <w:overflowPunct w:val="true"/>
+      <w:overflowPunct w:val="false"/>
       <w:spacing w:lineRule="auto" w:line="276" w:before="0" w:after="0"/>
       <w:ind w:hanging="0" w:left="720"/>
       <w:contextualSpacing/>

</xml_diff>